<commit_message>
Add sections to home page
</commit_message>
<xml_diff>
--- a/static/resume.docx
+++ b/static/resume.docx
@@ -387,102 +387,93 @@
               <w:pStyle w:val="Heading3"/>
             </w:pPr>
             <w:r>
-              <w:t>July 2020 – Present</w:t>
+              <w:t xml:space="preserve">July 2020 – Present </w:t>
+            </w:r>
+            <w:r>
+              <w:t xml:space="preserve">| </w:t>
+            </w:r>
+            <w:r>
+              <w:t>Broomfield, CO</w:t>
+            </w:r>
+          </w:p>
+          <w:p>
+            <w:pPr>
+              <w:spacing w:after="0"/>
+            </w:pPr>
+            <w:r>
+              <w:t>Design</w:t>
+            </w:r>
+            <w:r>
+              <w:t xml:space="preserve">, </w:t>
+            </w:r>
+            <w:r>
+              <w:t>implement</w:t>
+            </w:r>
+            <w:r>
+              <w:t>, and maintain</w:t>
             </w:r>
             <w:r>
               <w:t xml:space="preserve"> </w:t>
             </w:r>
             <w:r>
-              <w:t xml:space="preserve">| </w:t>
-            </w:r>
-            <w:r>
-              <w:t>Broomfield, CO</w:t>
-            </w:r>
-          </w:p>
-          <w:p>
-            <w:pPr>
-              <w:spacing w:after="0"/>
-            </w:pPr>
-            <w:r>
-              <w:t>Design</w:t>
-            </w:r>
-            <w:r>
-              <w:t xml:space="preserve">, </w:t>
-            </w:r>
-            <w:r>
-              <w:t>implement</w:t>
-            </w:r>
-            <w:r>
-              <w:t>, and maintain</w:t>
+              <w:t>software</w:t>
+            </w:r>
+            <w:r>
+              <w:t xml:space="preserve"> solutions</w:t>
+            </w:r>
+            <w:r>
+              <w:t xml:space="preserve"> for Oracle Data Cloud.</w:t>
+            </w:r>
+          </w:p>
+          <w:p>
+            <w:pPr>
+              <w:pStyle w:val="Heading2"/>
+            </w:pPr>
+            <w:r>
+              <w:t>Web Developer @ Colorado State University</w:t>
+            </w:r>
+          </w:p>
+          <w:p>
+            <w:pPr>
+              <w:pStyle w:val="Heading3"/>
+            </w:pPr>
+            <w:r>
+              <w:t>January</w:t>
             </w:r>
             <w:r>
               <w:t xml:space="preserve"> </w:t>
             </w:r>
             <w:r>
-              <w:t>software</w:t>
-            </w:r>
-            <w:r>
-              <w:t xml:space="preserve"> solutions</w:t>
-            </w:r>
-            <w:r>
-              <w:t xml:space="preserve"> for Oracle Data Cloud.</w:t>
-            </w:r>
-          </w:p>
-          <w:p>
-            <w:pPr>
-              <w:pStyle w:val="Heading2"/>
-            </w:pPr>
-            <w:r>
-              <w:t>Web Developer @ Colorado State University</w:t>
-            </w:r>
-          </w:p>
-          <w:p>
-            <w:pPr>
-              <w:pStyle w:val="Heading3"/>
-            </w:pPr>
-            <w:r>
-              <w:t>January</w:t>
+              <w:t>2018</w:t>
+            </w:r>
+            <w:r>
+              <w:t xml:space="preserve"> – </w:t>
+            </w:r>
+            <w:r>
+              <w:t>May 2020</w:t>
+            </w:r>
+            <w:r>
+              <w:t xml:space="preserve"> | </w:t>
+            </w:r>
+            <w:r>
+              <w:t>Fort Collins</w:t>
+            </w:r>
+            <w:r>
+              <w:t>, CO</w:t>
+            </w:r>
+          </w:p>
+          <w:p>
+            <w:r>
+              <w:t xml:space="preserve">Updated and </w:t>
+            </w:r>
+            <w:r>
+              <w:t>improved</w:t>
             </w:r>
             <w:r>
               <w:t xml:space="preserve"> </w:t>
             </w:r>
             <w:r>
-              <w:t>2018</w:t>
-            </w:r>
-            <w:r>
-              <w:t xml:space="preserve"> – </w:t>
-            </w:r>
-            <w:r>
-              <w:t>May 2020</w:t>
-            </w:r>
-            <w:r>
-              <w:t xml:space="preserve"> | </w:t>
-            </w:r>
-            <w:r>
-              <w:t>Fort Collins</w:t>
-            </w:r>
-            <w:r>
-              <w:t>, CO</w:t>
-            </w:r>
-          </w:p>
-          <w:p>
-            <w:r>
-              <w:t xml:space="preserve">Updated and </w:t>
-            </w:r>
-            <w:r>
-              <w:t>improved</w:t>
-            </w:r>
-            <w:r>
-              <w:t xml:space="preserve"> </w:t>
-            </w:r>
-            <w:r>
-              <w:t xml:space="preserve">the </w:t>
-            </w:r>
-            <w:r>
-              <w:t>University Honors Program</w:t>
-            </w:r>
-            <w:r>
-              <w:t xml:space="preserve"> </w:t>
+              <w:t xml:space="preserve">the University Honors Program </w:t>
             </w:r>
             <w:r>
               <w:t>website and online service</w:t>
@@ -789,19 +780,58 @@
               <w:t xml:space="preserve">Java, Python, </w:t>
             </w:r>
             <w:r>
-              <w:t>SQL</w:t>
+              <w:t xml:space="preserve">SQL, </w:t>
+            </w:r>
+            <w:r>
+              <w:t>JavaScript</w:t>
             </w:r>
             <w:r>
               <w:t xml:space="preserve">, </w:t>
             </w:r>
             <w:r>
+              <w:t>TypeScript</w:t>
+            </w:r>
+          </w:p>
+          <w:p>
+            <w:pPr>
+              <w:pStyle w:val="Heading3"/>
+            </w:pPr>
+            <w:r>
+              <w:t>Front</w:t>
+            </w:r>
+            <w:r>
+              <w:t xml:space="preserve"> </w:t>
+            </w:r>
+            <w:r>
+              <w:t>end</w:t>
+            </w:r>
+          </w:p>
+          <w:p>
+            <w:r>
               <w:t>JavaScript</w:t>
             </w:r>
             <w:r>
               <w:t xml:space="preserve">, </w:t>
             </w:r>
             <w:r>
-              <w:t>TypeScript</w:t>
+              <w:t xml:space="preserve">TypeScript, </w:t>
+            </w:r>
+            <w:r>
+              <w:t>HTML</w:t>
+            </w:r>
+            <w:r>
+              <w:t>, CSS</w:t>
+            </w:r>
+            <w:r>
+              <w:t xml:space="preserve"> / Sass</w:t>
+            </w:r>
+          </w:p>
+          <w:p>
+            <w:pPr>
+              <w:pStyle w:val="Heading2"/>
+            </w:pPr>
+            <w:r>
+              <w:t>Technologies</w:t>
             </w:r>
           </w:p>
           <w:p>
@@ -809,108 +839,64 @@
               <w:pStyle w:val="Heading3"/>
             </w:pPr>
             <w:r>
-              <w:t>Front</w:t>
+              <w:t>Platform</w:t>
+            </w:r>
+          </w:p>
+          <w:p>
+            <w:r>
+              <w:t>Linux, Windows, macOS, AWS, Docker, Kubernetes</w:t>
+            </w:r>
+          </w:p>
+          <w:p>
+            <w:pPr>
+              <w:pStyle w:val="Heading3"/>
+            </w:pPr>
+            <w:r>
+              <w:t>Librar</w:t>
+            </w:r>
+            <w:r>
+              <w:t xml:space="preserve">y </w:t>
+            </w:r>
+            <w:r>
+              <w:t>/</w:t>
             </w:r>
             <w:r>
               <w:t xml:space="preserve"> </w:t>
             </w:r>
             <w:r>
-              <w:t>end</w:t>
-            </w:r>
-          </w:p>
-          <w:p>
-            <w:r>
-              <w:t>JavaScript</w:t>
+              <w:t>Framework</w:t>
+            </w:r>
+          </w:p>
+          <w:p>
+            <w:r>
+              <w:t xml:space="preserve">React, </w:t>
+            </w:r>
+            <w:r>
+              <w:t>Redux,</w:t>
+            </w:r>
+            <w:r>
+              <w:t xml:space="preserve"> </w:t>
+            </w:r>
+            <w:r>
+              <w:t>Node.js</w:t>
             </w:r>
             <w:r>
               <w:t xml:space="preserve">, </w:t>
             </w:r>
             <w:r>
-              <w:t xml:space="preserve">TypeScript, </w:t>
-            </w:r>
-            <w:r>
-              <w:t>HTML</w:t>
-            </w:r>
-            <w:r>
-              <w:t>, CSS</w:t>
-            </w:r>
-          </w:p>
-          <w:p>
-            <w:pPr>
-              <w:pStyle w:val="Heading2"/>
-            </w:pPr>
-            <w:r>
-              <w:t>Technologies</w:t>
-            </w:r>
-          </w:p>
-          <w:p>
-            <w:pPr>
-              <w:pStyle w:val="Heading3"/>
-            </w:pPr>
-            <w:r>
-              <w:t>Platform</w:t>
-            </w:r>
-          </w:p>
-          <w:p>
-            <w:r>
-              <w:t>Linux, Windows, macOS, AWS, Docker, Kubernetes</w:t>
-            </w:r>
-          </w:p>
-          <w:p>
-            <w:pPr>
-              <w:pStyle w:val="Heading3"/>
-            </w:pPr>
-            <w:r>
-              <w:t>Librar</w:t>
-            </w:r>
-            <w:r>
-              <w:t xml:space="preserve">y </w:t>
-            </w:r>
-            <w:r>
-              <w:t>/</w:t>
+              <w:t xml:space="preserve">Express, </w:t>
+            </w:r>
+            <w:r>
+              <w:t xml:space="preserve">Bootstrap, </w:t>
+            </w:r>
+            <w:r>
+              <w:t>Spring,</w:t>
             </w:r>
             <w:r>
               <w:t xml:space="preserve"> </w:t>
             </w:r>
             <w:r>
-              <w:t>Framework</w:t>
-            </w:r>
-          </w:p>
-          <w:p>
-            <w:r>
-              <w:t xml:space="preserve">React, </w:t>
-            </w:r>
-            <w:r>
-              <w:t>Redux,</w:t>
-            </w:r>
-            <w:r>
-              <w:t xml:space="preserve"> </w:t>
-            </w:r>
-            <w:r>
-              <w:t>Node.js</w:t>
-            </w:r>
-            <w:r>
-              <w:t xml:space="preserve">, </w:t>
-            </w:r>
-            <w:r>
-              <w:t xml:space="preserve">Express, </w:t>
-            </w:r>
-            <w:r>
-              <w:t xml:space="preserve">Bootstrap, </w:t>
-            </w:r>
-            <w:r>
-              <w:t>Spring,</w:t>
-            </w:r>
-            <w:r>
-              <w:t xml:space="preserve"> </w:t>
-            </w:r>
-            <w:proofErr w:type="spellStart"/>
-            <w:r>
-              <w:t>FastAPI</w:t>
-            </w:r>
-            <w:proofErr w:type="spellEnd"/>
-            <w:r>
-              <w:t xml:space="preserve">, </w:t>
+              <w:t xml:space="preserve">FastAPI, </w:t>
             </w:r>
             <w:r>
               <w:t>Pandas</w:t>
@@ -1470,6 +1456,7 @@
   <w:style w:type="character" w:default="1" w:styleId="DefaultParagraphFont">
     <w:name w:val="Default Paragraph Font"/>
     <w:uiPriority w:val="1"/>
+    <w:semiHidden/>
     <w:unhideWhenUsed/>
   </w:style>
   <w:style w:type="table" w:default="1" w:styleId="TableNormal">

</xml_diff>